<commit_message>
mom for this week
</commit_message>
<xml_diff>
--- a/MinutesOfMeetings/MOM_03_03_2023.docx
+++ b/MinutesOfMeetings/MOM_03_03_2023.docx
@@ -292,7 +292,20 @@
         </w:numPr>
       </w:pPr>
       <w:r>
-        <w:t>Data Assessment document</w:t>
+        <w:t xml:space="preserve">Still </w:t>
+      </w:r>
+      <w:r>
+        <w:t xml:space="preserve">Collecting data </w:t>
+      </w:r>
+      <w:r>
+        <w:rPr>
+          <w:b/>
+          <w:bCs/>
+        </w:rPr>
+        <w:t>Final Version of Phase 1 Survey</w:t>
+      </w:r>
+      <w:r>
+        <w:t xml:space="preserve"> </w:t>
       </w:r>
     </w:p>
     <w:p>
@@ -304,17 +317,7 @@
         </w:numPr>
       </w:pPr>
       <w:r>
-        <w:t xml:space="preserve">Collecting data </w:t>
-      </w:r>
-      <w:r>
-        <w:rPr>
-          <w:b/>
-          <w:bCs/>
-        </w:rPr>
-        <w:t>Final Version of Phase 1 Survey</w:t>
-      </w:r>
-      <w:r>
-        <w:t xml:space="preserve"> </w:t>
+        <w:t>Mid Term Presentations for Capstone</w:t>
       </w:r>
     </w:p>
     <w:p>
@@ -326,10 +329,13 @@
         </w:numPr>
       </w:pPr>
       <w:r>
-        <w:t xml:space="preserve">Survey advertisement through various </w:t>
-      </w:r>
-      <w:r>
-        <w:t>means</w:t>
+        <w:t xml:space="preserve">Extending </w:t>
+      </w:r>
+      <w:r>
+        <w:t>initial Base DB Structure in Google Cloud (Big Query)</w:t>
+      </w:r>
+      <w:r>
+        <w:t>.</w:t>
       </w:r>
     </w:p>
     <w:p>
@@ -341,10 +347,7 @@
         </w:numPr>
       </w:pPr>
       <w:r>
-        <w:t>Creating initial Base DB Structure in Google Cloud (Big Query)</w:t>
-      </w:r>
-      <w:r>
-        <w:t>.</w:t>
+        <w:t>Data work – Cleaning, Standardizing and EDA</w:t>
       </w:r>
     </w:p>
     <w:p>
@@ -356,7 +359,45 @@
         </w:numPr>
       </w:pPr>
       <w:r>
-        <w:t>Initial Data work – Cleaning, Standardizing and EDA</w:t>
+        <w:t>Initial ML discussions and Research question</w:t>
+      </w:r>
+    </w:p>
+    <w:p>
+      <w:pPr>
+        <w:pStyle w:val="ListParagraph"/>
+        <w:rPr>
+          <w:b/>
+          <w:bCs/>
+        </w:rPr>
+      </w:pPr>
+    </w:p>
+    <w:p>
+      <w:pPr>
+        <w:rPr>
+          <w:b/>
+          <w:bCs/>
+        </w:rPr>
+      </w:pPr>
+      <w:r>
+        <w:rPr>
+          <w:b/>
+          <w:bCs/>
+        </w:rPr>
+        <w:t xml:space="preserve">Specific Output from </w:t>
+      </w:r>
+      <w:r>
+        <w:rPr>
+          <w:b/>
+          <w:bCs/>
+        </w:rPr>
+        <w:t>work</w:t>
+      </w:r>
+      <w:r>
+        <w:rPr>
+          <w:b/>
+          <w:bCs/>
+        </w:rPr>
+        <w:t>:</w:t>
       </w:r>
     </w:p>
     <w:p>
@@ -368,45 +409,7 @@
         </w:numPr>
       </w:pPr>
       <w:r>
-        <w:t>Revisiting the Flow and High-level architecture</w:t>
-      </w:r>
-    </w:p>
-    <w:p>
-      <w:pPr>
-        <w:pStyle w:val="ListParagraph"/>
-        <w:rPr>
-          <w:b/>
-          <w:bCs/>
-        </w:rPr>
-      </w:pPr>
-    </w:p>
-    <w:p>
-      <w:pPr>
-        <w:rPr>
-          <w:b/>
-          <w:bCs/>
-        </w:rPr>
-      </w:pPr>
-      <w:r>
-        <w:rPr>
-          <w:b/>
-          <w:bCs/>
-        </w:rPr>
-        <w:t xml:space="preserve">Specific Output from </w:t>
-      </w:r>
-      <w:r>
-        <w:rPr>
-          <w:b/>
-          <w:bCs/>
-        </w:rPr>
-        <w:t>work</w:t>
-      </w:r>
-      <w:r>
-        <w:rPr>
-          <w:b/>
-          <w:bCs/>
-        </w:rPr>
-        <w:t>:</w:t>
+        <w:t>Mid Term presentations</w:t>
       </w:r>
     </w:p>
     <w:p>
@@ -418,10 +421,7 @@
         </w:numPr>
       </w:pPr>
       <w:r>
-        <w:t>GCP account and DB structures – Shared access for all users</w:t>
-      </w:r>
-      <w:r>
-        <w:t>.</w:t>
+        <w:t>Initial Python files and DB scripts</w:t>
       </w:r>
     </w:p>
     <w:p>
@@ -433,34 +433,15 @@
         </w:numPr>
       </w:pPr>
       <w:r>
-        <w:t>Data Consolidation</w:t>
-      </w:r>
-    </w:p>
-    <w:p>
-      <w:pPr>
-        <w:pStyle w:val="ListParagraph"/>
-        <w:numPr>
-          <w:ilvl w:val="0"/>
-          <w:numId w:val="4"/>
-        </w:numPr>
-      </w:pPr>
-      <w:r>
-        <w:t>DB Design of level 1</w:t>
-      </w:r>
-      <w:r>
-        <w:t>.</w:t>
-      </w:r>
-    </w:p>
-    <w:p>
-      <w:pPr>
-        <w:pStyle w:val="ListParagraph"/>
-        <w:numPr>
-          <w:ilvl w:val="0"/>
-          <w:numId w:val="4"/>
-        </w:numPr>
-      </w:pPr>
-      <w:r>
-        <w:t>High level Flow and design documents</w:t>
+        <w:t xml:space="preserve">Connections between Big Query and Python </w:t>
+      </w:r>
+      <w:proofErr w:type="spellStart"/>
+      <w:r>
+        <w:t>Colab</w:t>
+      </w:r>
+      <w:proofErr w:type="spellEnd"/>
+      <w:r>
+        <w:t xml:space="preserve"> (using API) and Tableau</w:t>
       </w:r>
     </w:p>
     <w:p/>
@@ -488,15 +469,7 @@
         </w:numPr>
       </w:pPr>
       <w:r>
-        <w:t xml:space="preserve">Indicate the </w:t>
-      </w:r>
-      <w:proofErr w:type="gramStart"/>
-      <w:r>
-        <w:t>current status</w:t>
-      </w:r>
-      <w:proofErr w:type="gramEnd"/>
-      <w:r>
-        <w:t xml:space="preserve"> of your project</w:t>
+        <w:t>Indicate the current status of your project</w:t>
       </w:r>
       <w:r>
         <w:t>:</w:t>
@@ -586,7 +559,18 @@
         </w:numPr>
       </w:pPr>
       <w:r>
-        <w:t>Exploring automated pipelines for the flow of work, the team knows right now how to implement and run each step manually but exploring automated setups for that</w:t>
+        <w:t>Exploring automated pipelines for the flow of work</w:t>
+      </w:r>
+      <w:r>
+        <w:t xml:space="preserve"> -some level of API connect is achieved using python between </w:t>
+      </w:r>
+      <w:proofErr w:type="spellStart"/>
+      <w:r>
+        <w:t>Colab</w:t>
+      </w:r>
+      <w:proofErr w:type="spellEnd"/>
+      <w:r>
+        <w:t xml:space="preserve"> and Big Query</w:t>
       </w:r>
       <w:r>
         <w:t>.</w:t>
@@ -622,7 +606,10 @@
         </w:numPr>
       </w:pPr>
       <w:r>
-        <w:t>Mid Term Presentations</w:t>
+        <w:t xml:space="preserve">More </w:t>
+      </w:r>
+      <w:r>
+        <w:t>Data cleaning logic breakdown</w:t>
       </w:r>
     </w:p>
     <w:p>
@@ -634,10 +621,10 @@
         </w:numPr>
       </w:pPr>
       <w:r>
-        <w:t xml:space="preserve">More </w:t>
-      </w:r>
-      <w:r>
-        <w:t>Data cleaning logic breakdown</w:t>
+        <w:t xml:space="preserve">Machine learning </w:t>
+      </w:r>
+      <w:r>
+        <w:t>work and Research questions</w:t>
       </w:r>
     </w:p>
     <w:p>
@@ -649,10 +636,9 @@
         </w:numPr>
       </w:pPr>
       <w:r>
-        <w:t>Machine learning discussions and initial tests</w:t>
-      </w:r>
-    </w:p>
-    <w:p/>
+        <w:t>Initial Dashboard ideas</w:t>
+      </w:r>
+    </w:p>
     <w:sectPr>
       <w:pgSz w:w="12240" w:h="15840"/>
       <w:pgMar w:top="1440" w:right="1440" w:bottom="1440" w:left="1440" w:header="720" w:footer="720" w:gutter="0"/>

</xml_diff>